<commit_message>
Act 2 printing ball, but its not moving
</commit_message>
<xml_diff>
--- a/Project 2 - Ball World/Project 2 - Ball World version 2.docx
+++ b/Project 2 - Ball World/Project 2 - Ball World version 2.docx
@@ -2453,8 +2453,19 @@
         <w:spacing w:before="120"/>
       </w:pPr>
       <w:r>
-        <w:t>Next, just as you did in activity 1, insert a while loop that never exits.  In the body of the while loop, insert instructions to:</w:t>
-      </w:r>
+        <w:t>Next, just as you did in activity 1, insert</w:t>
+      </w:r>
+      <w:r>
+        <w:rPr>
+          <w:b/>
+        </w:rPr>
+        <w:t xml:space="preserve"> a while loop that never exits</w:t>
+      </w:r>
+      <w:r>
+        <w:t>.  In the body of the while loop, insert instructions to:</w:t>
+      </w:r>
+      <w:bookmarkStart w:id="0" w:name="_GoBack"/>
+      <w:bookmarkEnd w:id="0"/>
     </w:p>
     <w:p>
       <w:pPr>
@@ -2548,34 +2559,27 @@
         <w:rPr>
           <w:i/>
         </w:rPr>
-        <w:t xml:space="preserve"> constructor and assigning the object returned to </w:t>
-      </w:r>
-      <w:bookmarkStart w:id="0" w:name="_GoBack"/>
+        <w:t xml:space="preserve"> constructor and assigning the object returned to the entry of </w:t>
+      </w:r>
+      <w:proofErr w:type="spellStart"/>
       <w:r>
         <w:rPr>
           <w:i/>
         </w:rPr>
-        <w:t xml:space="preserve">the entry of </w:t>
-      </w:r>
-      <w:proofErr w:type="spellStart"/>
+        <w:t>ballBotArray</w:t>
+      </w:r>
+      <w:proofErr w:type="spellEnd"/>
       <w:r>
         <w:rPr>
           <w:i/>
         </w:rPr>
-        <w:t>ballBotArray</w:t>
-      </w:r>
-      <w:proofErr w:type="spellEnd"/>
+        <w:t xml:space="preserve"> at </w:t>
+      </w:r>
+      <w:proofErr w:type="spellStart"/>
       <w:r>
         <w:rPr>
           <w:i/>
         </w:rPr>
-        <w:t xml:space="preserve"> at </w:t>
-      </w:r>
-      <w:proofErr w:type="spellStart"/>
-      <w:r>
-        <w:rPr>
-          <w:i/>
-        </w:rPr>
         <w:t>freeBallBotIndex</w:t>
       </w:r>
       <w:proofErr w:type="spellEnd"/>
@@ -2585,7 +2589,6 @@
       <w:r>
         <w:t xml:space="preserve">  Recall that the constructor for </w:t>
       </w:r>
-      <w:bookmarkEnd w:id="0"/>
       <w:proofErr w:type="spellStart"/>
       <w:r>
         <w:t>BallBot</w:t>
@@ -7538,6 +7541,7 @@
           <w:szCs w:val="21"/>
         </w:rPr>
       </w:pPr>
+      <w:proofErr w:type="gramStart"/>
       <w:r>
         <w:rPr>
           <w:rFonts w:ascii="Courier" w:hAnsi="Courier" w:cs="Courier"/>
@@ -7545,7 +7549,17 @@
           <w:sz w:val="21"/>
           <w:szCs w:val="21"/>
         </w:rPr>
-        <w:t>public </w:t>
+        <w:t>public</w:t>
+      </w:r>
+      <w:proofErr w:type="gramEnd"/>
+      <w:r>
+        <w:rPr>
+          <w:rFonts w:ascii="Courier" w:hAnsi="Courier" w:cs="Courier"/>
+          <w:color w:val="353833"/>
+          <w:sz w:val="21"/>
+          <w:szCs w:val="21"/>
+        </w:rPr>
+        <w:t> </w:t>
       </w:r>
       <w:proofErr w:type="spellStart"/>
       <w:r>
@@ -7765,6 +7779,7 @@
           <w:szCs w:val="21"/>
         </w:rPr>
       </w:pPr>
+      <w:proofErr w:type="gramStart"/>
       <w:r>
         <w:rPr>
           <w:rFonts w:ascii="Courier" w:hAnsi="Courier" w:cs="Courier"/>
@@ -7772,7 +7787,17 @@
           <w:sz w:val="21"/>
           <w:szCs w:val="21"/>
         </w:rPr>
-        <w:t>public </w:t>
+        <w:t>public</w:t>
+      </w:r>
+      <w:proofErr w:type="gramEnd"/>
+      <w:r>
+        <w:rPr>
+          <w:rFonts w:ascii="Courier" w:hAnsi="Courier" w:cs="Courier"/>
+          <w:color w:val="353833"/>
+          <w:sz w:val="21"/>
+          <w:szCs w:val="21"/>
+        </w:rPr>
+        <w:t> </w:t>
       </w:r>
       <w:proofErr w:type="spellStart"/>
       <w:r>
@@ -8012,6 +8037,7 @@
           <w:szCs w:val="21"/>
         </w:rPr>
       </w:pPr>
+      <w:proofErr w:type="gramStart"/>
       <w:r>
         <w:rPr>
           <w:rFonts w:ascii="Courier" w:hAnsi="Courier" w:cs="Courier"/>
@@ -8019,7 +8045,17 @@
           <w:sz w:val="21"/>
           <w:szCs w:val="21"/>
         </w:rPr>
-        <w:t>public </w:t>
+        <w:t>public</w:t>
+      </w:r>
+      <w:proofErr w:type="gramEnd"/>
+      <w:r>
+        <w:rPr>
+          <w:rFonts w:ascii="Courier" w:hAnsi="Courier" w:cs="Courier"/>
+          <w:color w:val="353833"/>
+          <w:sz w:val="21"/>
+          <w:szCs w:val="21"/>
+        </w:rPr>
+        <w:t> </w:t>
       </w:r>
       <w:proofErr w:type="spellStart"/>
       <w:r>
@@ -10010,29 +10046,86 @@
                 <w:sz w:val="21"/>
                 <w:szCs w:val="21"/>
               </w:rPr>
-              <w:t> startPoint, </w:t>
+              <w:t> </w:t>
             </w:r>
-            <w:hyperlink r:id="rId26" w:tooltip="class in &lt;Unnamed&gt;" w:history="1">
-              <w:r>
-                <w:rPr>
-                  <w:rStyle w:val="Hyperlink"/>
-                  <w:rFonts w:ascii="Courier" w:hAnsi="Courier" w:cs="Courier"/>
-                  <w:b/>
-                  <w:bCs/>
-                  <w:color w:val="4A6782"/>
-                  <w:sz w:val="21"/>
-                  <w:szCs w:val="21"/>
-                </w:rPr>
-                <w:t>TGPoint</w:t>
-              </w:r>
-            </w:hyperlink>
+            <w:proofErr w:type="spellStart"/>
             <w:r>
               <w:rPr>
                 <w:rStyle w:val="HTMLCode"/>
                 <w:sz w:val="21"/>
                 <w:szCs w:val="21"/>
               </w:rPr>
-              <w:t xml:space="preserve"> velocityVector, </w:t>
+              <w:t>startPoint</w:t>
+            </w:r>
+            <w:proofErr w:type="spellEnd"/>
+            <w:r>
+              <w:rPr>
+                <w:rStyle w:val="HTMLCode"/>
+                <w:sz w:val="21"/>
+                <w:szCs w:val="21"/>
+              </w:rPr>
+              <w:t>, </w:t>
+            </w:r>
+            <w:proofErr w:type="spellStart"/>
+            <w:r>
+              <w:fldChar w:fldCharType="begin"/>
+            </w:r>
+            <w:r>
+              <w:instrText xml:space="preserve"> HYPERLINK "TGPoint.html" \o "class in &lt;Unnamed&gt;" </w:instrText>
+            </w:r>
+            <w:r>
+              <w:fldChar w:fldCharType="separate"/>
+            </w:r>
+            <w:r>
+              <w:rPr>
+                <w:rStyle w:val="Hyperlink"/>
+                <w:rFonts w:ascii="Courier" w:hAnsi="Courier" w:cs="Courier"/>
+                <w:b/>
+                <w:bCs/>
+                <w:color w:val="4A6782"/>
+                <w:sz w:val="21"/>
+                <w:szCs w:val="21"/>
+              </w:rPr>
+              <w:t>TGPoint</w:t>
+            </w:r>
+            <w:proofErr w:type="spellEnd"/>
+            <w:r>
+              <w:rPr>
+                <w:rStyle w:val="Hyperlink"/>
+                <w:rFonts w:ascii="Courier" w:hAnsi="Courier" w:cs="Courier"/>
+                <w:b/>
+                <w:bCs/>
+                <w:color w:val="4A6782"/>
+                <w:sz w:val="21"/>
+                <w:szCs w:val="21"/>
+              </w:rPr>
+              <w:fldChar w:fldCharType="end"/>
+            </w:r>
+            <w:r>
+              <w:rPr>
+                <w:rStyle w:val="HTMLCode"/>
+                <w:sz w:val="21"/>
+                <w:szCs w:val="21"/>
+              </w:rPr>
+              <w:t> </w:t>
+            </w:r>
+            <w:proofErr w:type="spellStart"/>
+            <w:r>
+              <w:rPr>
+                <w:rStyle w:val="HTMLCode"/>
+                <w:sz w:val="21"/>
+                <w:szCs w:val="21"/>
+              </w:rPr>
+              <w:t>velocityVector</w:t>
+            </w:r>
+            <w:proofErr w:type="spellEnd"/>
+            <w:r>
+              <w:rPr>
+                <w:rStyle w:val="HTMLCode"/>
+                <w:sz w:val="21"/>
+                <w:szCs w:val="21"/>
+              </w:rPr>
+              <w:t xml:space="preserve">, </w:t>
             </w:r>
             <w:proofErr w:type="spellStart"/>
             <w:r>
@@ -10190,7 +10283,7 @@
               </w:rPr>
               <w:t>Methods</w:t>
             </w:r>
-            <w:hyperlink r:id="rId27" w:history="1">
+            <w:hyperlink r:id="rId26" w:history="1">
               <w:r>
                 <w:rPr>
                   <w:rStyle w:val="Hyperlink"/>
@@ -10230,7 +10323,7 @@
                 <w:t>Methods</w:t>
               </w:r>
             </w:hyperlink>
-            <w:hyperlink r:id="rId28" w:history="1">
+            <w:hyperlink r:id="rId27" w:history="1">
               <w:r>
                 <w:rPr>
                   <w:rStyle w:val="Hyperlink"/>
@@ -10379,7 +10472,7 @@
                 <w:rFonts w:eastAsia="Times New Roman" w:cs="Times New Roman"/>
               </w:rPr>
             </w:pPr>
-            <w:hyperlink r:id="rId29" w:anchor="canMoveForward-BallWorld-" w:history="1">
+            <w:hyperlink r:id="rId28" w:anchor="canMoveForward-BallWorld-" w:history="1">
               <w:proofErr w:type="spellStart"/>
               <w:r>
                 <w:rPr>
@@ -10549,7 +10642,7 @@
                 <w:rFonts w:ascii="Times" w:eastAsia="Times New Roman" w:hAnsi="Times" w:cs="Times New Roman"/>
               </w:rPr>
             </w:pPr>
-            <w:hyperlink r:id="rId30" w:tooltip="class in &lt;Unnamed&gt;" w:history="1">
+            <w:hyperlink r:id="rId29" w:tooltip="class in &lt;Unnamed&gt;" w:history="1">
               <w:proofErr w:type="spellStart"/>
               <w:r>
                 <w:rPr>
@@ -10585,7 +10678,7 @@
                 <w:rFonts w:eastAsia="Times New Roman" w:cs="Times New Roman"/>
               </w:rPr>
             </w:pPr>
-            <w:hyperlink r:id="rId31" w:anchor="deltaPointForward--" w:history="1">
+            <w:hyperlink r:id="rId30" w:anchor="deltaPointForward--" w:history="1">
               <w:proofErr w:type="spellStart"/>
               <w:r>
                 <w:rPr>
@@ -10674,7 +10767,7 @@
                 <w:rFonts w:ascii="Times" w:eastAsia="Times New Roman" w:hAnsi="Times" w:cs="Times New Roman"/>
               </w:rPr>
             </w:pPr>
-            <w:hyperlink r:id="rId32" w:tooltip="class in &lt;Unnamed&gt;" w:history="1">
+            <w:hyperlink r:id="rId31" w:tooltip="class in &lt;Unnamed&gt;" w:history="1">
               <w:proofErr w:type="spellStart"/>
               <w:r>
                 <w:rPr>
@@ -10710,7 +10803,7 @@
                 <w:rFonts w:eastAsia="Times New Roman" w:cs="Times New Roman"/>
               </w:rPr>
             </w:pPr>
-            <w:hyperlink r:id="rId33" w:anchor="forwardPoint--" w:history="1">
+            <w:hyperlink r:id="rId32" w:anchor="forwardPoint--" w:history="1">
               <w:proofErr w:type="spellStart"/>
               <w:r>
                 <w:rPr>
@@ -10829,7 +10922,7 @@
                 <w:rFonts w:eastAsia="Times New Roman" w:cs="Times New Roman"/>
               </w:rPr>
             </w:pPr>
-            <w:hyperlink r:id="rId34" w:anchor="getRadius--" w:history="1">
+            <w:hyperlink r:id="rId33" w:anchor="getRadius--" w:history="1">
               <w:proofErr w:type="spellStart"/>
               <w:r>
                 <w:rPr>
@@ -10953,7 +11046,7 @@
           <w:szCs w:val="21"/>
         </w:rPr>
       </w:pPr>
-      <w:hyperlink r:id="rId35" w:anchor="accelerate-TGPoint-" w:history="1">
+      <w:hyperlink r:id="rId34" w:anchor="accelerate-TGPoint-" w:history="1">
         <w:r>
           <w:rPr>
             <w:rStyle w:val="Hyperlink"/>
@@ -10974,7 +11067,7 @@
         </w:rPr>
         <w:t>, </w:t>
       </w:r>
-      <w:hyperlink r:id="rId36" w:anchor="addAnimatedMotion-double-double-" w:history="1">
+      <w:hyperlink r:id="rId35" w:anchor="addAnimatedMotion-double-double-" w:history="1">
         <w:r>
           <w:rPr>
             <w:rStyle w:val="Hyperlink"/>
@@ -10995,7 +11088,7 @@
         </w:rPr>
         <w:t>, </w:t>
       </w:r>
-      <w:hyperlink r:id="rId37" w:anchor="deltaPointForward-double-double-" w:history="1">
+      <w:hyperlink r:id="rId36" w:anchor="deltaPointForward-double-double-" w:history="1">
         <w:r>
           <w:rPr>
             <w:rStyle w:val="Hyperlink"/>
@@ -11016,7 +11109,7 @@
         </w:rPr>
         <w:t>, </w:t>
       </w:r>
-      <w:hyperlink r:id="rId38" w:anchor="deltaPointPerSecond-double-double-" w:history="1">
+      <w:hyperlink r:id="rId37" w:anchor="deltaPointPerSecond-double-double-" w:history="1">
         <w:r>
           <w:rPr>
             <w:rStyle w:val="Hyperlink"/>
@@ -11037,7 +11130,7 @@
         </w:rPr>
         <w:t>, </w:t>
       </w:r>
-      <w:hyperlink r:id="rId39" w:anchor="distanceForward-double-" w:history="1">
+      <w:hyperlink r:id="rId38" w:anchor="distanceForward-double-" w:history="1">
         <w:r>
           <w:rPr>
             <w:rStyle w:val="Hyperlink"/>
@@ -11058,7 +11151,7 @@
         </w:rPr>
         <w:t>, </w:t>
       </w:r>
-      <w:hyperlink r:id="rId40" w:anchor="getBoundingTGRect--" w:history="1">
+      <w:hyperlink r:id="rId39" w:anchor="getBoundingTGRect--" w:history="1">
         <w:r>
           <w:rPr>
             <w:rStyle w:val="Hyperlink"/>
@@ -11079,7 +11172,7 @@
         </w:rPr>
         <w:t>, </w:t>
       </w:r>
-      <w:hyperlink r:id="rId41" w:anchor="getHeading--" w:history="1">
+      <w:hyperlink r:id="rId40" w:anchor="getHeading--" w:history="1">
         <w:r>
           <w:rPr>
             <w:rStyle w:val="Hyperlink"/>
@@ -11100,7 +11193,7 @@
         </w:rPr>
         <w:t>,</w:t>
       </w:r>
-      <w:hyperlink r:id="rId42" w:anchor="getHeadingInRadians--" w:history="1">
+      <w:hyperlink r:id="rId41" w:anchor="getHeadingInRadians--" w:history="1">
         <w:r>
           <w:rPr>
             <w:rStyle w:val="Hyperlink"/>
@@ -11121,7 +11214,7 @@
         </w:rPr>
         <w:t>, </w:t>
       </w:r>
-      <w:hyperlink r:id="rId43" w:anchor="getHeadingTowards-TGPoint-" w:history="1">
+      <w:hyperlink r:id="rId42" w:anchor="getHeadingTowards-TGPoint-" w:history="1">
         <w:r>
           <w:rPr>
             <w:rStyle w:val="Hyperlink"/>
@@ -11142,7 +11235,7 @@
         </w:rPr>
         <w:t>, </w:t>
       </w:r>
-      <w:hyperlink r:id="rId44" w:anchor="getLastScheduledAnimationAction--" w:history="1">
+      <w:hyperlink r:id="rId43" w:anchor="getLastScheduledAnimationAction--" w:history="1">
         <w:r>
           <w:rPr>
             <w:rStyle w:val="Hyperlink"/>
@@ -11163,7 +11256,7 @@
         </w:rPr>
         <w:t>, </w:t>
       </w:r>
-      <w:hyperlink r:id="rId45" w:anchor="getPixelsPerSecond--" w:history="1">
+      <w:hyperlink r:id="rId44" w:anchor="getPixelsPerSecond--" w:history="1">
         <w:r>
           <w:rPr>
             <w:rStyle w:val="Hyperlink"/>
@@ -11184,7 +11277,7 @@
         </w:rPr>
         <w:t>, </w:t>
       </w:r>
-      <w:hyperlink r:id="rId46" w:anchor="getPoint--" w:history="1">
+      <w:hyperlink r:id="rId45" w:anchor="getPoint--" w:history="1">
         <w:r>
           <w:rPr>
             <w:rStyle w:val="Hyperlink"/>
@@ -11205,7 +11298,7 @@
         </w:rPr>
         <w:t>, </w:t>
       </w:r>
-      <w:hyperlink r:id="rId47" w:anchor="getRectangle-TGPoint-" w:history="1">
+      <w:hyperlink r:id="rId46" w:anchor="getRectangle-TGPoint-" w:history="1">
         <w:r>
           <w:rPr>
             <w:rStyle w:val="Hyperlink"/>
@@ -11226,7 +11319,7 @@
         </w:rPr>
         <w:t>, </w:t>
       </w:r>
-      <w:hyperlink r:id="rId48" w:anchor="getSprite--" w:history="1">
+      <w:hyperlink r:id="rId47" w:anchor="getSprite--" w:history="1">
         <w:r>
           <w:rPr>
             <w:rStyle w:val="Hyperlink"/>
@@ -11247,7 +11340,7 @@
         </w:rPr>
         <w:t>,</w:t>
       </w:r>
-      <w:hyperlink r:id="rId49" w:anchor="getVelocityVector--" w:history="1">
+      <w:hyperlink r:id="rId48" w:anchor="getVelocityVector--" w:history="1">
         <w:r>
           <w:rPr>
             <w:rStyle w:val="Hyperlink"/>
@@ -11268,7 +11361,7 @@
         </w:rPr>
         <w:t>, </w:t>
       </w:r>
-      <w:hyperlink r:id="rId50" w:anchor="hide--" w:history="1">
+      <w:hyperlink r:id="rId49" w:anchor="hide--" w:history="1">
         <w:r>
           <w:rPr>
             <w:rStyle w:val="Hyperlink"/>
@@ -11289,7 +11382,7 @@
         </w:rPr>
         <w:t>, </w:t>
       </w:r>
-      <w:hyperlink r:id="rId51" w:anchor="isAnimated--" w:history="1">
+      <w:hyperlink r:id="rId50" w:anchor="isAnimated--" w:history="1">
         <w:r>
           <w:rPr>
             <w:rStyle w:val="Hyperlink"/>
@@ -11310,7 +11403,7 @@
         </w:rPr>
         <w:t>, </w:t>
       </w:r>
-      <w:hyperlink r:id="rId52" w:anchor="localPlayAudioFile-java.lang.String-" w:history="1">
+      <w:hyperlink r:id="rId51" w:anchor="localPlayAudioFile-java.lang.String-" w:history="1">
         <w:r>
           <w:rPr>
             <w:rStyle w:val="Hyperlink"/>
@@ -11331,7 +11424,7 @@
         </w:rPr>
         <w:t>, </w:t>
       </w:r>
-      <w:hyperlink r:id="rId53" w:anchor="moveForward--" w:history="1">
+      <w:hyperlink r:id="rId52" w:anchor="moveForward--" w:history="1">
         <w:r>
           <w:rPr>
             <w:rStyle w:val="Hyperlink"/>
@@ -11352,7 +11445,7 @@
         </w:rPr>
         <w:t>, </w:t>
       </w:r>
-      <w:hyperlink r:id="rId54" w:anchor="pendown--" w:history="1">
+      <w:hyperlink r:id="rId53" w:anchor="pendown--" w:history="1">
         <w:r>
           <w:rPr>
             <w:rStyle w:val="Hyperlink"/>
@@ -11373,7 +11466,7 @@
         </w:rPr>
         <w:t>, </w:t>
       </w:r>
-      <w:hyperlink r:id="rId55" w:anchor="penup--" w:history="1">
+      <w:hyperlink r:id="rId54" w:anchor="penup--" w:history="1">
         <w:r>
           <w:rPr>
             <w:rStyle w:val="Hyperlink"/>
@@ -11394,7 +11487,7 @@
         </w:rPr>
         <w:t>, </w:t>
       </w:r>
-      <w:hyperlink r:id="rId56" w:anchor="setColor-int-" w:history="1">
+      <w:hyperlink r:id="rId55" w:anchor="setColor-int-" w:history="1">
         <w:r>
           <w:rPr>
             <w:rStyle w:val="Hyperlink"/>
@@ -11415,7 +11508,7 @@
         </w:rPr>
         <w:t>, </w:t>
       </w:r>
-      <w:hyperlink r:id="rId57" w:anchor="setHeading-double-" w:history="1">
+      <w:hyperlink r:id="rId56" w:anchor="setHeading-double-" w:history="1">
         <w:r>
           <w:rPr>
             <w:rStyle w:val="Hyperlink"/>
@@ -11436,7 +11529,7 @@
         </w:rPr>
         <w:t>, </w:t>
       </w:r>
-      <w:hyperlink r:id="rId58" w:anchor="setPixelsPerSecond-double-" w:history="1">
+      <w:hyperlink r:id="rId57" w:anchor="setPixelsPerSecond-double-" w:history="1">
         <w:r>
           <w:rPr>
             <w:rStyle w:val="Hyperlink"/>
@@ -11457,7 +11550,7 @@
         </w:rPr>
         <w:t>,</w:t>
       </w:r>
-      <w:hyperlink r:id="rId59" w:anchor="setPoint-TGPoint-" w:history="1">
+      <w:hyperlink r:id="rId58" w:anchor="setPoint-TGPoint-" w:history="1">
         <w:r>
           <w:rPr>
             <w:rStyle w:val="Hyperlink"/>
@@ -11478,7 +11571,7 @@
         </w:rPr>
         <w:t>, </w:t>
       </w:r>
-      <w:hyperlink r:id="rId60" w:anchor="setShape-SpritePixels-" w:history="1">
+      <w:hyperlink r:id="rId59" w:anchor="setShape-SpritePixels-" w:history="1">
         <w:r>
           <w:rPr>
             <w:rStyle w:val="Hyperlink"/>
@@ -11499,7 +11592,7 @@
         </w:rPr>
         <w:t>, </w:t>
       </w:r>
-      <w:hyperlink r:id="rId61" w:anchor="setVelocityVector-TGPoint-" w:history="1">
+      <w:hyperlink r:id="rId60" w:anchor="setVelocityVector-TGPoint-" w:history="1">
         <w:r>
           <w:rPr>
             <w:rStyle w:val="Hyperlink"/>
@@ -11520,7 +11613,7 @@
         </w:rPr>
         <w:t>, </w:t>
       </w:r>
-      <w:hyperlink r:id="rId62" w:anchor="show--" w:history="1">
+      <w:hyperlink r:id="rId61" w:anchor="show--" w:history="1">
         <w:r>
           <w:rPr>
             <w:rStyle w:val="Hyperlink"/>
@@ -11541,7 +11634,7 @@
         </w:rPr>
         <w:t>, </w:t>
       </w:r>
-      <w:hyperlink r:id="rId63" w:anchor="signalError--" w:history="1">
+      <w:hyperlink r:id="rId62" w:anchor="signalError--" w:history="1">
         <w:r>
           <w:rPr>
             <w:rStyle w:val="Hyperlink"/>
@@ -11562,7 +11655,7 @@
         </w:rPr>
         <w:t>, </w:t>
       </w:r>
-      <w:hyperlink r:id="rId64" w:anchor="signalSuccess--" w:history="1">
+      <w:hyperlink r:id="rId63" w:anchor="signalSuccess--" w:history="1">
         <w:r>
           <w:rPr>
             <w:rStyle w:val="Hyperlink"/>
@@ -11583,7 +11676,7 @@
         </w:rPr>
         <w:t>, </w:t>
       </w:r>
-      <w:hyperlink r:id="rId65" w:anchor="spin--" w:history="1">
+      <w:hyperlink r:id="rId64" w:anchor="spin--" w:history="1">
         <w:r>
           <w:rPr>
             <w:rStyle w:val="Hyperlink"/>
@@ -11604,7 +11697,7 @@
         </w:rPr>
         <w:t>, </w:t>
       </w:r>
-      <w:hyperlink r:id="rId66" w:anchor="startMoving-double-" w:history="1">
+      <w:hyperlink r:id="rId65" w:anchor="startMoving-double-" w:history="1">
         <w:r>
           <w:rPr>
             <w:rStyle w:val="Hyperlink"/>
@@ -11625,7 +11718,7 @@
         </w:rPr>
         <w:t>, </w:t>
       </w:r>
-      <w:hyperlink r:id="rId67" w:anchor="stopAnimating--" w:history="1">
+      <w:hyperlink r:id="rId66" w:anchor="stopAnimating--" w:history="1">
         <w:r>
           <w:rPr>
             <w:rStyle w:val="Hyperlink"/>
@@ -11646,7 +11739,7 @@
         </w:rPr>
         <w:t>, </w:t>
       </w:r>
-      <w:hyperlink r:id="rId68" w:anchor="stopMoving--" w:history="1">
+      <w:hyperlink r:id="rId67" w:anchor="stopMoving--" w:history="1">
         <w:r>
           <w:rPr>
             <w:rStyle w:val="Hyperlink"/>
@@ -12007,7 +12100,7 @@
         </w:rPr>
         <w:t xml:space="preserve">,                </w:t>
       </w:r>
-      <w:hyperlink r:id="rId69" w:tooltip="class in &lt;Unnamed&gt;" w:history="1">
+      <w:hyperlink r:id="rId68" w:tooltip="class in &lt;Unnamed&gt;" w:history="1">
         <w:proofErr w:type="spellStart"/>
         <w:r>
           <w:rPr>
@@ -12488,7 +12581,7 @@
         </w:rPr>
         <w:t xml:space="preserve">,                </w:t>
       </w:r>
-      <w:hyperlink r:id="rId70" w:tooltip="class in &lt;Unnamed&gt;" w:history="1">
+      <w:hyperlink r:id="rId69" w:tooltip="class in &lt;Unnamed&gt;" w:history="1">
         <w:proofErr w:type="spellStart"/>
         <w:r>
           <w:rPr>
@@ -13051,7 +13144,7 @@
         </w:rPr>
         <w:t xml:space="preserve">,                </w:t>
       </w:r>
-      <w:hyperlink r:id="rId71" w:tooltip="class in &lt;Unnamed&gt;" w:history="1">
+      <w:hyperlink r:id="rId70" w:tooltip="class in &lt;Unnamed&gt;" w:history="1">
         <w:proofErr w:type="spellStart"/>
         <w:r>
           <w:rPr>
@@ -13090,7 +13183,7 @@
         </w:rPr>
         <w:t xml:space="preserve">,                </w:t>
       </w:r>
-      <w:hyperlink r:id="rId72" w:tooltip="class in &lt;Unnamed&gt;" w:history="1">
+      <w:hyperlink r:id="rId71" w:tooltip="class in &lt;Unnamed&gt;" w:history="1">
         <w:proofErr w:type="spellStart"/>
         <w:r>
           <w:rPr>
@@ -15205,7 +15298,7 @@
                 <w:rFonts w:eastAsia="Times New Roman" w:cs="Times New Roman"/>
               </w:rPr>
             </w:pPr>
-            <w:hyperlink r:id="rId73" w:anchor="x" w:history="1">
+            <w:hyperlink r:id="rId72" w:anchor="x" w:history="1">
               <w:r>
                 <w:rPr>
                   <w:rStyle w:val="Hyperlink"/>
@@ -15312,7 +15405,7 @@
                 <w:rFonts w:eastAsia="Times New Roman" w:cs="Times New Roman"/>
               </w:rPr>
             </w:pPr>
-            <w:hyperlink r:id="rId74" w:anchor="y" w:history="1">
+            <w:hyperlink r:id="rId73" w:anchor="y" w:history="1">
               <w:r>
                 <w:rPr>
                   <w:rStyle w:val="Hyperlink"/>
@@ -15527,7 +15620,7 @@
                 <w:rFonts w:eastAsia="Times New Roman" w:cs="Times New Roman"/>
               </w:rPr>
             </w:pPr>
-            <w:hyperlink r:id="rId75" w:anchor="TGPoint--" w:history="1">
+            <w:hyperlink r:id="rId74" w:anchor="TGPoint--" w:history="1">
               <w:proofErr w:type="spellStart"/>
               <w:r>
                 <w:rPr>
@@ -15635,7 +15728,7 @@
                 <w:rFonts w:eastAsia="Times New Roman" w:cs="Times New Roman"/>
               </w:rPr>
             </w:pPr>
-            <w:hyperlink r:id="rId76" w:anchor="TGPoint-double-double-" w:history="1">
+            <w:hyperlink r:id="rId75" w:anchor="TGPoint-double-double-" w:history="1">
               <w:proofErr w:type="spellStart"/>
               <w:r>
                 <w:rPr>
@@ -15743,7 +15836,7 @@
                 <w:rFonts w:eastAsia="Times New Roman" w:cs="Times New Roman"/>
               </w:rPr>
             </w:pPr>
-            <w:hyperlink r:id="rId77" w:anchor="TGPoint-float-float-" w:history="1">
+            <w:hyperlink r:id="rId76" w:anchor="TGPoint-float-float-" w:history="1">
               <w:proofErr w:type="spellStart"/>
               <w:r>
                 <w:rPr>
@@ -15851,7 +15944,7 @@
                 <w:rFonts w:eastAsia="Times New Roman" w:cs="Times New Roman"/>
               </w:rPr>
             </w:pPr>
-            <w:hyperlink r:id="rId78" w:anchor="TGPoint-int-int-" w:history="1">
+            <w:hyperlink r:id="rId77" w:anchor="TGPoint-int-int-" w:history="1">
               <w:proofErr w:type="spellStart"/>
               <w:r>
                 <w:rPr>
@@ -16015,7 +16108,7 @@
                 <w:rFonts w:eastAsia="Times New Roman" w:cs="Times New Roman"/>
               </w:rPr>
             </w:pPr>
-            <w:hyperlink r:id="rId79" w:anchor="TGPoint-long-long-" w:history="1">
+            <w:hyperlink r:id="rId78" w:anchor="TGPoint-long-long-" w:history="1">
               <w:proofErr w:type="spellStart"/>
               <w:r>
                 <w:rPr>
@@ -16218,7 +16311,7 @@
               </w:rPr>
               <w:t>Methods</w:t>
             </w:r>
-            <w:hyperlink r:id="rId80" w:history="1">
+            <w:hyperlink r:id="rId79" w:history="1">
               <w:r>
                 <w:rPr>
                   <w:rStyle w:val="Hyperlink"/>
@@ -16258,7 +16351,7 @@
                 <w:t>Methods</w:t>
               </w:r>
             </w:hyperlink>
-            <w:hyperlink r:id="rId81" w:history="1">
+            <w:hyperlink r:id="rId80" w:history="1">
               <w:r>
                 <w:rPr>
                   <w:rStyle w:val="Hyperlink"/>
@@ -16407,7 +16500,7 @@
                 <w:rFonts w:eastAsia="Times New Roman" w:cs="Times New Roman"/>
               </w:rPr>
             </w:pPr>
-            <w:hyperlink r:id="rId82" w:anchor="clone--" w:history="1">
+            <w:hyperlink r:id="rId81" w:anchor="clone--" w:history="1">
               <w:r>
                 <w:rPr>
                   <w:rStyle w:val="Hyperlink"/>
@@ -16524,7 +16617,7 @@
                 <w:rFonts w:eastAsia="Times New Roman" w:cs="Times New Roman"/>
               </w:rPr>
             </w:pPr>
-            <w:hyperlink r:id="rId83" w:anchor="equals-java.lang.Object-" w:history="1">
+            <w:hyperlink r:id="rId82" w:anchor="equals-java.lang.Object-" w:history="1">
               <w:r>
                 <w:rPr>
                   <w:rStyle w:val="Hyperlink"/>
@@ -16675,7 +16768,7 @@
                 <w:rFonts w:eastAsia="Times New Roman" w:cs="Times New Roman"/>
               </w:rPr>
             </w:pPr>
-            <w:hyperlink r:id="rId84" w:anchor="imageX-double-" w:history="1">
+            <w:hyperlink r:id="rId83" w:anchor="imageX-double-" w:history="1">
               <w:proofErr w:type="spellStart"/>
               <w:r>
                 <w:rPr>
@@ -16812,7 +16905,7 @@
                 <w:rFonts w:eastAsia="Times New Roman" w:cs="Times New Roman"/>
               </w:rPr>
             </w:pPr>
-            <w:hyperlink r:id="rId85" w:anchor="imageX-double-int-" w:history="1">
+            <w:hyperlink r:id="rId84" w:anchor="imageX-double-int-" w:history="1">
               <w:proofErr w:type="spellStart"/>
               <w:r>
                 <w:rPr>
@@ -16967,7 +17060,7 @@
                 <w:rFonts w:eastAsia="Times New Roman" w:cs="Times New Roman"/>
               </w:rPr>
             </w:pPr>
-            <w:hyperlink r:id="rId86" w:anchor="imageX-int-" w:history="1">
+            <w:hyperlink r:id="rId85" w:anchor="imageX-int-" w:history="1">
               <w:proofErr w:type="spellStart"/>
               <w:r>
                 <w:rPr>
@@ -17120,7 +17213,7 @@
                 <w:rFonts w:eastAsia="Times New Roman" w:cs="Times New Roman"/>
               </w:rPr>
             </w:pPr>
-            <w:hyperlink r:id="rId87" w:anchor="imageY-double-" w:history="1">
+            <w:hyperlink r:id="rId86" w:anchor="imageY-double-" w:history="1">
               <w:proofErr w:type="spellStart"/>
               <w:r>
                 <w:rPr>
@@ -17257,7 +17350,7 @@
                 <w:rFonts w:eastAsia="Times New Roman" w:cs="Times New Roman"/>
               </w:rPr>
             </w:pPr>
-            <w:hyperlink r:id="rId88" w:anchor="imageY-double-int-" w:history="1">
+            <w:hyperlink r:id="rId87" w:anchor="imageY-double-int-" w:history="1">
               <w:proofErr w:type="spellStart"/>
               <w:r>
                 <w:rPr>
@@ -17412,7 +17505,7 @@
                 <w:rFonts w:eastAsia="Times New Roman" w:cs="Times New Roman"/>
               </w:rPr>
             </w:pPr>
-            <w:hyperlink r:id="rId89" w:anchor="imageY-int-" w:history="1">
+            <w:hyperlink r:id="rId88" w:anchor="imageY-int-" w:history="1">
               <w:proofErr w:type="spellStart"/>
               <w:r>
                 <w:rPr>
@@ -17537,7 +17630,7 @@
                 <w:rFonts w:ascii="Times" w:eastAsia="Times New Roman" w:hAnsi="Times" w:cs="Times New Roman"/>
               </w:rPr>
             </w:pPr>
-            <w:hyperlink r:id="rId90" w:tooltip="class in &lt;Unnamed&gt;" w:history="1">
+            <w:hyperlink r:id="rId89" w:tooltip="class in &lt;Unnamed&gt;" w:history="1">
               <w:proofErr w:type="spellStart"/>
               <w:r>
                 <w:rPr>
@@ -17573,7 +17666,7 @@
                 <w:rFonts w:eastAsia="Times New Roman" w:cs="Times New Roman"/>
               </w:rPr>
             </w:pPr>
-            <w:hyperlink r:id="rId91" w:anchor="otherEndPoint-double-double-" w:history="1">
+            <w:hyperlink r:id="rId90" w:anchor="otherEndPoint-double-double-" w:history="1">
               <w:proofErr w:type="spellStart"/>
               <w:r>
                 <w:rPr>
@@ -17672,7 +17765,7 @@
                 <w:rFonts w:eastAsia="Times New Roman" w:cs="Times New Roman"/>
               </w:rPr>
             </w:pPr>
-            <w:hyperlink r:id="rId92" w:anchor="toString--" w:history="1">
+            <w:hyperlink r:id="rId91" w:anchor="toString--" w:history="1">
               <w:proofErr w:type="spellStart"/>
               <w:r>
                 <w:rPr>
@@ -17769,7 +17862,7 @@
                 <w:rFonts w:eastAsia="Times New Roman" w:cs="Times New Roman"/>
               </w:rPr>
             </w:pPr>
-            <w:hyperlink r:id="rId93" w:anchor="xDoubleValue--" w:history="1">
+            <w:hyperlink r:id="rId92" w:anchor="xDoubleValue--" w:history="1">
               <w:proofErr w:type="spellStart"/>
               <w:r>
                 <w:rPr>
@@ -17866,7 +17959,7 @@
                 <w:rFonts w:eastAsia="Times New Roman" w:cs="Times New Roman"/>
               </w:rPr>
             </w:pPr>
-            <w:hyperlink r:id="rId94" w:anchor="xLongValue--" w:history="1">
+            <w:hyperlink r:id="rId93" w:anchor="xLongValue--" w:history="1">
               <w:proofErr w:type="spellStart"/>
               <w:r>
                 <w:rPr>
@@ -17963,7 +18056,7 @@
                 <w:rFonts w:eastAsia="Times New Roman" w:cs="Times New Roman"/>
               </w:rPr>
             </w:pPr>
-            <w:hyperlink r:id="rId95" w:anchor="yDoubleValue--" w:history="1">
+            <w:hyperlink r:id="rId94" w:anchor="yDoubleValue--" w:history="1">
               <w:proofErr w:type="spellStart"/>
               <w:r>
                 <w:rPr>
@@ -18060,7 +18153,7 @@
                 <w:rFonts w:eastAsia="Times New Roman" w:cs="Times New Roman"/>
               </w:rPr>
             </w:pPr>
-            <w:hyperlink r:id="rId96" w:anchor="yLongValue--" w:history="1">
+            <w:hyperlink r:id="rId95" w:anchor="yLongValue--" w:history="1">
               <w:proofErr w:type="spellStart"/>
               <w:r>
                 <w:rPr>
@@ -20662,6 +20755,7 @@
           <w:szCs w:val="21"/>
         </w:rPr>
       </w:pPr>
+      <w:proofErr w:type="gramStart"/>
       <w:r>
         <w:rPr>
           <w:color w:val="353833"/>
@@ -20669,7 +20763,16 @@
           <w:szCs w:val="21"/>
         </w:rPr>
         <w:lastRenderedPageBreak/>
-        <w:t>public </w:t>
+        <w:t>public</w:t>
+      </w:r>
+      <w:proofErr w:type="gramEnd"/>
+      <w:r>
+        <w:rPr>
+          <w:color w:val="353833"/>
+          <w:sz w:val="21"/>
+          <w:szCs w:val="21"/>
+        </w:rPr>
+        <w:t> </w:t>
       </w:r>
       <w:proofErr w:type="spellStart"/>
       <w:r>
@@ -27113,7 +27216,7 @@
 </file>
 
 <file path=customXml/itemProps1.xml><?xml version="1.0" encoding="utf-8"?>
-<ds:datastoreItem xmlns:ds="http://schemas.openxmlformats.org/officeDocument/2006/customXml" ds:itemID="{A1B8792D-AAAD-4338-AC25-B6913CFBA18B}">
+<ds:datastoreItem xmlns:ds="http://schemas.openxmlformats.org/officeDocument/2006/customXml" ds:itemID="{90A195D3-9223-4B45-BD31-9FB8271BF6BF}">
   <ds:schemaRefs>
     <ds:schemaRef ds:uri="http://schemas.openxmlformats.org/officeDocument/2006/bibliography"/>
   </ds:schemaRefs>

</xml_diff>

<commit_message>
Act 2 working, 3 started
</commit_message>
<xml_diff>
--- a/Project 2 - Ball World/Project 2 - Ball World version 2.docx
+++ b/Project 2 - Ball World/Project 2 - Ball World version 2.docx
@@ -2464,8 +2464,6 @@
       <w:r>
         <w:t>.  In the body of the while loop, insert instructions to:</w:t>
       </w:r>
-      <w:bookmarkStart w:id="0" w:name="_GoBack"/>
-      <w:bookmarkEnd w:id="0"/>
     </w:p>
     <w:p>
       <w:pPr>
@@ -3697,6 +3695,11 @@
         <w:t>(</w:t>
       </w:r>
       <w:proofErr w:type="gramEnd"/>
+      <w:r>
+        <w:t>++</w:t>
+      </w:r>
+      <w:bookmarkStart w:id="0" w:name="_GoBack"/>
+      <w:bookmarkEnd w:id="0"/>
       <w:r>
         <w:t xml:space="preserve">) be before you return false?  If the distance is less than 2 times the radius of the current </w:t>
       </w:r>
@@ -10046,86 +10049,29 @@
                 <w:sz w:val="21"/>
                 <w:szCs w:val="21"/>
               </w:rPr>
-              <w:t> </w:t>
+              <w:t> startPoint, </w:t>
             </w:r>
-            <w:proofErr w:type="spellStart"/>
+            <w:hyperlink r:id="rId26" w:tooltip="class in &lt;Unnamed&gt;" w:history="1">
+              <w:r>
+                <w:rPr>
+                  <w:rStyle w:val="Hyperlink"/>
+                  <w:rFonts w:ascii="Courier" w:hAnsi="Courier" w:cs="Courier"/>
+                  <w:b/>
+                  <w:bCs/>
+                  <w:color w:val="4A6782"/>
+                  <w:sz w:val="21"/>
+                  <w:szCs w:val="21"/>
+                </w:rPr>
+                <w:t>TGPoint</w:t>
+              </w:r>
+            </w:hyperlink>
             <w:r>
               <w:rPr>
                 <w:rStyle w:val="HTMLCode"/>
                 <w:sz w:val="21"/>
                 <w:szCs w:val="21"/>
               </w:rPr>
-              <w:t>startPoint</w:t>
-            </w:r>
-            <w:proofErr w:type="spellEnd"/>
-            <w:r>
-              <w:rPr>
-                <w:rStyle w:val="HTMLCode"/>
-                <w:sz w:val="21"/>
-                <w:szCs w:val="21"/>
-              </w:rPr>
-              <w:t>, </w:t>
-            </w:r>
-            <w:proofErr w:type="spellStart"/>
-            <w:r>
-              <w:fldChar w:fldCharType="begin"/>
-            </w:r>
-            <w:r>
-              <w:instrText xml:space="preserve"> HYPERLINK "TGPoint.html" \o "class in &lt;Unnamed&gt;" </w:instrText>
-            </w:r>
-            <w:r>
-              <w:fldChar w:fldCharType="separate"/>
-            </w:r>
-            <w:r>
-              <w:rPr>
-                <w:rStyle w:val="Hyperlink"/>
-                <w:rFonts w:ascii="Courier" w:hAnsi="Courier" w:cs="Courier"/>
-                <w:b/>
-                <w:bCs/>
-                <w:color w:val="4A6782"/>
-                <w:sz w:val="21"/>
-                <w:szCs w:val="21"/>
-              </w:rPr>
-              <w:t>TGPoint</w:t>
-            </w:r>
-            <w:proofErr w:type="spellEnd"/>
-            <w:r>
-              <w:rPr>
-                <w:rStyle w:val="Hyperlink"/>
-                <w:rFonts w:ascii="Courier" w:hAnsi="Courier" w:cs="Courier"/>
-                <w:b/>
-                <w:bCs/>
-                <w:color w:val="4A6782"/>
-                <w:sz w:val="21"/>
-                <w:szCs w:val="21"/>
-              </w:rPr>
-              <w:fldChar w:fldCharType="end"/>
-            </w:r>
-            <w:r>
-              <w:rPr>
-                <w:rStyle w:val="HTMLCode"/>
-                <w:sz w:val="21"/>
-                <w:szCs w:val="21"/>
-              </w:rPr>
-              <w:t> </w:t>
-            </w:r>
-            <w:proofErr w:type="spellStart"/>
-            <w:r>
-              <w:rPr>
-                <w:rStyle w:val="HTMLCode"/>
-                <w:sz w:val="21"/>
-                <w:szCs w:val="21"/>
-              </w:rPr>
-              <w:t>velocityVector</w:t>
-            </w:r>
-            <w:proofErr w:type="spellEnd"/>
-            <w:r>
-              <w:rPr>
-                <w:rStyle w:val="HTMLCode"/>
-                <w:sz w:val="21"/>
-                <w:szCs w:val="21"/>
-              </w:rPr>
-              <w:t xml:space="preserve">, </w:t>
+              <w:t xml:space="preserve"> velocityVector, </w:t>
             </w:r>
             <w:proofErr w:type="spellStart"/>
             <w:r>
@@ -10283,7 +10229,7 @@
               </w:rPr>
               <w:t>Methods</w:t>
             </w:r>
-            <w:hyperlink r:id="rId26" w:history="1">
+            <w:hyperlink r:id="rId27" w:history="1">
               <w:r>
                 <w:rPr>
                   <w:rStyle w:val="Hyperlink"/>
@@ -10323,7 +10269,7 @@
                 <w:t>Methods</w:t>
               </w:r>
             </w:hyperlink>
-            <w:hyperlink r:id="rId27" w:history="1">
+            <w:hyperlink r:id="rId28" w:history="1">
               <w:r>
                 <w:rPr>
                   <w:rStyle w:val="Hyperlink"/>
@@ -10472,7 +10418,7 @@
                 <w:rFonts w:eastAsia="Times New Roman" w:cs="Times New Roman"/>
               </w:rPr>
             </w:pPr>
-            <w:hyperlink r:id="rId28" w:anchor="canMoveForward-BallWorld-" w:history="1">
+            <w:hyperlink r:id="rId29" w:anchor="canMoveForward-BallWorld-" w:history="1">
               <w:proofErr w:type="spellStart"/>
               <w:r>
                 <w:rPr>
@@ -10642,7 +10588,7 @@
                 <w:rFonts w:ascii="Times" w:eastAsia="Times New Roman" w:hAnsi="Times" w:cs="Times New Roman"/>
               </w:rPr>
             </w:pPr>
-            <w:hyperlink r:id="rId29" w:tooltip="class in &lt;Unnamed&gt;" w:history="1">
+            <w:hyperlink r:id="rId30" w:tooltip="class in &lt;Unnamed&gt;" w:history="1">
               <w:proofErr w:type="spellStart"/>
               <w:r>
                 <w:rPr>
@@ -10678,7 +10624,7 @@
                 <w:rFonts w:eastAsia="Times New Roman" w:cs="Times New Roman"/>
               </w:rPr>
             </w:pPr>
-            <w:hyperlink r:id="rId30" w:anchor="deltaPointForward--" w:history="1">
+            <w:hyperlink r:id="rId31" w:anchor="deltaPointForward--" w:history="1">
               <w:proofErr w:type="spellStart"/>
               <w:r>
                 <w:rPr>
@@ -10767,7 +10713,7 @@
                 <w:rFonts w:ascii="Times" w:eastAsia="Times New Roman" w:hAnsi="Times" w:cs="Times New Roman"/>
               </w:rPr>
             </w:pPr>
-            <w:hyperlink r:id="rId31" w:tooltip="class in &lt;Unnamed&gt;" w:history="1">
+            <w:hyperlink r:id="rId32" w:tooltip="class in &lt;Unnamed&gt;" w:history="1">
               <w:proofErr w:type="spellStart"/>
               <w:r>
                 <w:rPr>
@@ -10803,7 +10749,7 @@
                 <w:rFonts w:eastAsia="Times New Roman" w:cs="Times New Roman"/>
               </w:rPr>
             </w:pPr>
-            <w:hyperlink r:id="rId32" w:anchor="forwardPoint--" w:history="1">
+            <w:hyperlink r:id="rId33" w:anchor="forwardPoint--" w:history="1">
               <w:proofErr w:type="spellStart"/>
               <w:r>
                 <w:rPr>
@@ -10922,7 +10868,7 @@
                 <w:rFonts w:eastAsia="Times New Roman" w:cs="Times New Roman"/>
               </w:rPr>
             </w:pPr>
-            <w:hyperlink r:id="rId33" w:anchor="getRadius--" w:history="1">
+            <w:hyperlink r:id="rId34" w:anchor="getRadius--" w:history="1">
               <w:proofErr w:type="spellStart"/>
               <w:r>
                 <w:rPr>
@@ -11046,7 +10992,7 @@
           <w:szCs w:val="21"/>
         </w:rPr>
       </w:pPr>
-      <w:hyperlink r:id="rId34" w:anchor="accelerate-TGPoint-" w:history="1">
+      <w:hyperlink r:id="rId35" w:anchor="accelerate-TGPoint-" w:history="1">
         <w:r>
           <w:rPr>
             <w:rStyle w:val="Hyperlink"/>
@@ -11067,7 +11013,7 @@
         </w:rPr>
         <w:t>, </w:t>
       </w:r>
-      <w:hyperlink r:id="rId35" w:anchor="addAnimatedMotion-double-double-" w:history="1">
+      <w:hyperlink r:id="rId36" w:anchor="addAnimatedMotion-double-double-" w:history="1">
         <w:r>
           <w:rPr>
             <w:rStyle w:val="Hyperlink"/>
@@ -11088,7 +11034,7 @@
         </w:rPr>
         <w:t>, </w:t>
       </w:r>
-      <w:hyperlink r:id="rId36" w:anchor="deltaPointForward-double-double-" w:history="1">
+      <w:hyperlink r:id="rId37" w:anchor="deltaPointForward-double-double-" w:history="1">
         <w:r>
           <w:rPr>
             <w:rStyle w:val="Hyperlink"/>
@@ -11109,7 +11055,7 @@
         </w:rPr>
         <w:t>, </w:t>
       </w:r>
-      <w:hyperlink r:id="rId37" w:anchor="deltaPointPerSecond-double-double-" w:history="1">
+      <w:hyperlink r:id="rId38" w:anchor="deltaPointPerSecond-double-double-" w:history="1">
         <w:r>
           <w:rPr>
             <w:rStyle w:val="Hyperlink"/>
@@ -11130,7 +11076,7 @@
         </w:rPr>
         <w:t>, </w:t>
       </w:r>
-      <w:hyperlink r:id="rId38" w:anchor="distanceForward-double-" w:history="1">
+      <w:hyperlink r:id="rId39" w:anchor="distanceForward-double-" w:history="1">
         <w:r>
           <w:rPr>
             <w:rStyle w:val="Hyperlink"/>
@@ -11151,7 +11097,7 @@
         </w:rPr>
         <w:t>, </w:t>
       </w:r>
-      <w:hyperlink r:id="rId39" w:anchor="getBoundingTGRect--" w:history="1">
+      <w:hyperlink r:id="rId40" w:anchor="getBoundingTGRect--" w:history="1">
         <w:r>
           <w:rPr>
             <w:rStyle w:val="Hyperlink"/>
@@ -11172,7 +11118,7 @@
         </w:rPr>
         <w:t>, </w:t>
       </w:r>
-      <w:hyperlink r:id="rId40" w:anchor="getHeading--" w:history="1">
+      <w:hyperlink r:id="rId41" w:anchor="getHeading--" w:history="1">
         <w:r>
           <w:rPr>
             <w:rStyle w:val="Hyperlink"/>
@@ -11193,7 +11139,7 @@
         </w:rPr>
         <w:t>,</w:t>
       </w:r>
-      <w:hyperlink r:id="rId41" w:anchor="getHeadingInRadians--" w:history="1">
+      <w:hyperlink r:id="rId42" w:anchor="getHeadingInRadians--" w:history="1">
         <w:r>
           <w:rPr>
             <w:rStyle w:val="Hyperlink"/>
@@ -11214,7 +11160,7 @@
         </w:rPr>
         <w:t>, </w:t>
       </w:r>
-      <w:hyperlink r:id="rId42" w:anchor="getHeadingTowards-TGPoint-" w:history="1">
+      <w:hyperlink r:id="rId43" w:anchor="getHeadingTowards-TGPoint-" w:history="1">
         <w:r>
           <w:rPr>
             <w:rStyle w:val="Hyperlink"/>
@@ -11235,7 +11181,7 @@
         </w:rPr>
         <w:t>, </w:t>
       </w:r>
-      <w:hyperlink r:id="rId43" w:anchor="getLastScheduledAnimationAction--" w:history="1">
+      <w:hyperlink r:id="rId44" w:anchor="getLastScheduledAnimationAction--" w:history="1">
         <w:r>
           <w:rPr>
             <w:rStyle w:val="Hyperlink"/>
@@ -11256,7 +11202,7 @@
         </w:rPr>
         <w:t>, </w:t>
       </w:r>
-      <w:hyperlink r:id="rId44" w:anchor="getPixelsPerSecond--" w:history="1">
+      <w:hyperlink r:id="rId45" w:anchor="getPixelsPerSecond--" w:history="1">
         <w:r>
           <w:rPr>
             <w:rStyle w:val="Hyperlink"/>
@@ -11277,7 +11223,7 @@
         </w:rPr>
         <w:t>, </w:t>
       </w:r>
-      <w:hyperlink r:id="rId45" w:anchor="getPoint--" w:history="1">
+      <w:hyperlink r:id="rId46" w:anchor="getPoint--" w:history="1">
         <w:r>
           <w:rPr>
             <w:rStyle w:val="Hyperlink"/>
@@ -11298,7 +11244,7 @@
         </w:rPr>
         <w:t>, </w:t>
       </w:r>
-      <w:hyperlink r:id="rId46" w:anchor="getRectangle-TGPoint-" w:history="1">
+      <w:hyperlink r:id="rId47" w:anchor="getRectangle-TGPoint-" w:history="1">
         <w:r>
           <w:rPr>
             <w:rStyle w:val="Hyperlink"/>
@@ -11319,7 +11265,7 @@
         </w:rPr>
         <w:t>, </w:t>
       </w:r>
-      <w:hyperlink r:id="rId47" w:anchor="getSprite--" w:history="1">
+      <w:hyperlink r:id="rId48" w:anchor="getSprite--" w:history="1">
         <w:r>
           <w:rPr>
             <w:rStyle w:val="Hyperlink"/>
@@ -11340,7 +11286,7 @@
         </w:rPr>
         <w:t>,</w:t>
       </w:r>
-      <w:hyperlink r:id="rId48" w:anchor="getVelocityVector--" w:history="1">
+      <w:hyperlink r:id="rId49" w:anchor="getVelocityVector--" w:history="1">
         <w:r>
           <w:rPr>
             <w:rStyle w:val="Hyperlink"/>
@@ -11361,7 +11307,7 @@
         </w:rPr>
         <w:t>, </w:t>
       </w:r>
-      <w:hyperlink r:id="rId49" w:anchor="hide--" w:history="1">
+      <w:hyperlink r:id="rId50" w:anchor="hide--" w:history="1">
         <w:r>
           <w:rPr>
             <w:rStyle w:val="Hyperlink"/>
@@ -11382,7 +11328,7 @@
         </w:rPr>
         <w:t>, </w:t>
       </w:r>
-      <w:hyperlink r:id="rId50" w:anchor="isAnimated--" w:history="1">
+      <w:hyperlink r:id="rId51" w:anchor="isAnimated--" w:history="1">
         <w:r>
           <w:rPr>
             <w:rStyle w:val="Hyperlink"/>
@@ -11403,7 +11349,7 @@
         </w:rPr>
         <w:t>, </w:t>
       </w:r>
-      <w:hyperlink r:id="rId51" w:anchor="localPlayAudioFile-java.lang.String-" w:history="1">
+      <w:hyperlink r:id="rId52" w:anchor="localPlayAudioFile-java.lang.String-" w:history="1">
         <w:r>
           <w:rPr>
             <w:rStyle w:val="Hyperlink"/>
@@ -11424,7 +11370,7 @@
         </w:rPr>
         <w:t>, </w:t>
       </w:r>
-      <w:hyperlink r:id="rId52" w:anchor="moveForward--" w:history="1">
+      <w:hyperlink r:id="rId53" w:anchor="moveForward--" w:history="1">
         <w:r>
           <w:rPr>
             <w:rStyle w:val="Hyperlink"/>
@@ -11445,7 +11391,7 @@
         </w:rPr>
         <w:t>, </w:t>
       </w:r>
-      <w:hyperlink r:id="rId53" w:anchor="pendown--" w:history="1">
+      <w:hyperlink r:id="rId54" w:anchor="pendown--" w:history="1">
         <w:r>
           <w:rPr>
             <w:rStyle w:val="Hyperlink"/>
@@ -11466,7 +11412,7 @@
         </w:rPr>
         <w:t>, </w:t>
       </w:r>
-      <w:hyperlink r:id="rId54" w:anchor="penup--" w:history="1">
+      <w:hyperlink r:id="rId55" w:anchor="penup--" w:history="1">
         <w:r>
           <w:rPr>
             <w:rStyle w:val="Hyperlink"/>
@@ -11487,7 +11433,7 @@
         </w:rPr>
         <w:t>, </w:t>
       </w:r>
-      <w:hyperlink r:id="rId55" w:anchor="setColor-int-" w:history="1">
+      <w:hyperlink r:id="rId56" w:anchor="setColor-int-" w:history="1">
         <w:r>
           <w:rPr>
             <w:rStyle w:val="Hyperlink"/>
@@ -11508,7 +11454,7 @@
         </w:rPr>
         <w:t>, </w:t>
       </w:r>
-      <w:hyperlink r:id="rId56" w:anchor="setHeading-double-" w:history="1">
+      <w:hyperlink r:id="rId57" w:anchor="setHeading-double-" w:history="1">
         <w:r>
           <w:rPr>
             <w:rStyle w:val="Hyperlink"/>
@@ -11529,7 +11475,7 @@
         </w:rPr>
         <w:t>, </w:t>
       </w:r>
-      <w:hyperlink r:id="rId57" w:anchor="setPixelsPerSecond-double-" w:history="1">
+      <w:hyperlink r:id="rId58" w:anchor="setPixelsPerSecond-double-" w:history="1">
         <w:r>
           <w:rPr>
             <w:rStyle w:val="Hyperlink"/>
@@ -11550,7 +11496,7 @@
         </w:rPr>
         <w:t>,</w:t>
       </w:r>
-      <w:hyperlink r:id="rId58" w:anchor="setPoint-TGPoint-" w:history="1">
+      <w:hyperlink r:id="rId59" w:anchor="setPoint-TGPoint-" w:history="1">
         <w:r>
           <w:rPr>
             <w:rStyle w:val="Hyperlink"/>
@@ -11571,7 +11517,7 @@
         </w:rPr>
         <w:t>, </w:t>
       </w:r>
-      <w:hyperlink r:id="rId59" w:anchor="setShape-SpritePixels-" w:history="1">
+      <w:hyperlink r:id="rId60" w:anchor="setShape-SpritePixels-" w:history="1">
         <w:r>
           <w:rPr>
             <w:rStyle w:val="Hyperlink"/>
@@ -11592,7 +11538,7 @@
         </w:rPr>
         <w:t>, </w:t>
       </w:r>
-      <w:hyperlink r:id="rId60" w:anchor="setVelocityVector-TGPoint-" w:history="1">
+      <w:hyperlink r:id="rId61" w:anchor="setVelocityVector-TGPoint-" w:history="1">
         <w:r>
           <w:rPr>
             <w:rStyle w:val="Hyperlink"/>
@@ -11613,7 +11559,7 @@
         </w:rPr>
         <w:t>, </w:t>
       </w:r>
-      <w:hyperlink r:id="rId61" w:anchor="show--" w:history="1">
+      <w:hyperlink r:id="rId62" w:anchor="show--" w:history="1">
         <w:r>
           <w:rPr>
             <w:rStyle w:val="Hyperlink"/>
@@ -11634,7 +11580,7 @@
         </w:rPr>
         <w:t>, </w:t>
       </w:r>
-      <w:hyperlink r:id="rId62" w:anchor="signalError--" w:history="1">
+      <w:hyperlink r:id="rId63" w:anchor="signalError--" w:history="1">
         <w:r>
           <w:rPr>
             <w:rStyle w:val="Hyperlink"/>
@@ -11655,7 +11601,7 @@
         </w:rPr>
         <w:t>, </w:t>
       </w:r>
-      <w:hyperlink r:id="rId63" w:anchor="signalSuccess--" w:history="1">
+      <w:hyperlink r:id="rId64" w:anchor="signalSuccess--" w:history="1">
         <w:r>
           <w:rPr>
             <w:rStyle w:val="Hyperlink"/>
@@ -11676,7 +11622,7 @@
         </w:rPr>
         <w:t>, </w:t>
       </w:r>
-      <w:hyperlink r:id="rId64" w:anchor="spin--" w:history="1">
+      <w:hyperlink r:id="rId65" w:anchor="spin--" w:history="1">
         <w:r>
           <w:rPr>
             <w:rStyle w:val="Hyperlink"/>
@@ -11697,7 +11643,7 @@
         </w:rPr>
         <w:t>, </w:t>
       </w:r>
-      <w:hyperlink r:id="rId65" w:anchor="startMoving-double-" w:history="1">
+      <w:hyperlink r:id="rId66" w:anchor="startMoving-double-" w:history="1">
         <w:r>
           <w:rPr>
             <w:rStyle w:val="Hyperlink"/>
@@ -11718,7 +11664,7 @@
         </w:rPr>
         <w:t>, </w:t>
       </w:r>
-      <w:hyperlink r:id="rId66" w:anchor="stopAnimating--" w:history="1">
+      <w:hyperlink r:id="rId67" w:anchor="stopAnimating--" w:history="1">
         <w:r>
           <w:rPr>
             <w:rStyle w:val="Hyperlink"/>
@@ -11739,7 +11685,7 @@
         </w:rPr>
         <w:t>, </w:t>
       </w:r>
-      <w:hyperlink r:id="rId67" w:anchor="stopMoving--" w:history="1">
+      <w:hyperlink r:id="rId68" w:anchor="stopMoving--" w:history="1">
         <w:r>
           <w:rPr>
             <w:rStyle w:val="Hyperlink"/>
@@ -12100,7 +12046,7 @@
         </w:rPr>
         <w:t xml:space="preserve">,                </w:t>
       </w:r>
-      <w:hyperlink r:id="rId68" w:tooltip="class in &lt;Unnamed&gt;" w:history="1">
+      <w:hyperlink r:id="rId69" w:tooltip="class in &lt;Unnamed&gt;" w:history="1">
         <w:proofErr w:type="spellStart"/>
         <w:r>
           <w:rPr>
@@ -12581,7 +12527,7 @@
         </w:rPr>
         <w:t xml:space="preserve">,                </w:t>
       </w:r>
-      <w:hyperlink r:id="rId69" w:tooltip="class in &lt;Unnamed&gt;" w:history="1">
+      <w:hyperlink r:id="rId70" w:tooltip="class in &lt;Unnamed&gt;" w:history="1">
         <w:proofErr w:type="spellStart"/>
         <w:r>
           <w:rPr>
@@ -13144,7 +13090,7 @@
         </w:rPr>
         <w:t xml:space="preserve">,                </w:t>
       </w:r>
-      <w:hyperlink r:id="rId70" w:tooltip="class in &lt;Unnamed&gt;" w:history="1">
+      <w:hyperlink r:id="rId71" w:tooltip="class in &lt;Unnamed&gt;" w:history="1">
         <w:proofErr w:type="spellStart"/>
         <w:r>
           <w:rPr>
@@ -13183,7 +13129,7 @@
         </w:rPr>
         <w:t xml:space="preserve">,                </w:t>
       </w:r>
-      <w:hyperlink r:id="rId71" w:tooltip="class in &lt;Unnamed&gt;" w:history="1">
+      <w:hyperlink r:id="rId72" w:tooltip="class in &lt;Unnamed&gt;" w:history="1">
         <w:proofErr w:type="spellStart"/>
         <w:r>
           <w:rPr>
@@ -15298,7 +15244,7 @@
                 <w:rFonts w:eastAsia="Times New Roman" w:cs="Times New Roman"/>
               </w:rPr>
             </w:pPr>
-            <w:hyperlink r:id="rId72" w:anchor="x" w:history="1">
+            <w:hyperlink r:id="rId73" w:anchor="x" w:history="1">
               <w:r>
                 <w:rPr>
                   <w:rStyle w:val="Hyperlink"/>
@@ -15405,7 +15351,7 @@
                 <w:rFonts w:eastAsia="Times New Roman" w:cs="Times New Roman"/>
               </w:rPr>
             </w:pPr>
-            <w:hyperlink r:id="rId73" w:anchor="y" w:history="1">
+            <w:hyperlink r:id="rId74" w:anchor="y" w:history="1">
               <w:r>
                 <w:rPr>
                   <w:rStyle w:val="Hyperlink"/>
@@ -15620,7 +15566,7 @@
                 <w:rFonts w:eastAsia="Times New Roman" w:cs="Times New Roman"/>
               </w:rPr>
             </w:pPr>
-            <w:hyperlink r:id="rId74" w:anchor="TGPoint--" w:history="1">
+            <w:hyperlink r:id="rId75" w:anchor="TGPoint--" w:history="1">
               <w:proofErr w:type="spellStart"/>
               <w:r>
                 <w:rPr>
@@ -15728,7 +15674,7 @@
                 <w:rFonts w:eastAsia="Times New Roman" w:cs="Times New Roman"/>
               </w:rPr>
             </w:pPr>
-            <w:hyperlink r:id="rId75" w:anchor="TGPoint-double-double-" w:history="1">
+            <w:hyperlink r:id="rId76" w:anchor="TGPoint-double-double-" w:history="1">
               <w:proofErr w:type="spellStart"/>
               <w:r>
                 <w:rPr>
@@ -15836,7 +15782,7 @@
                 <w:rFonts w:eastAsia="Times New Roman" w:cs="Times New Roman"/>
               </w:rPr>
             </w:pPr>
-            <w:hyperlink r:id="rId76" w:anchor="TGPoint-float-float-" w:history="1">
+            <w:hyperlink r:id="rId77" w:anchor="TGPoint-float-float-" w:history="1">
               <w:proofErr w:type="spellStart"/>
               <w:r>
                 <w:rPr>
@@ -15944,7 +15890,7 @@
                 <w:rFonts w:eastAsia="Times New Roman" w:cs="Times New Roman"/>
               </w:rPr>
             </w:pPr>
-            <w:hyperlink r:id="rId77" w:anchor="TGPoint-int-int-" w:history="1">
+            <w:hyperlink r:id="rId78" w:anchor="TGPoint-int-int-" w:history="1">
               <w:proofErr w:type="spellStart"/>
               <w:r>
                 <w:rPr>
@@ -16108,7 +16054,7 @@
                 <w:rFonts w:eastAsia="Times New Roman" w:cs="Times New Roman"/>
               </w:rPr>
             </w:pPr>
-            <w:hyperlink r:id="rId78" w:anchor="TGPoint-long-long-" w:history="1">
+            <w:hyperlink r:id="rId79" w:anchor="TGPoint-long-long-" w:history="1">
               <w:proofErr w:type="spellStart"/>
               <w:r>
                 <w:rPr>
@@ -16311,7 +16257,7 @@
               </w:rPr>
               <w:t>Methods</w:t>
             </w:r>
-            <w:hyperlink r:id="rId79" w:history="1">
+            <w:hyperlink r:id="rId80" w:history="1">
               <w:r>
                 <w:rPr>
                   <w:rStyle w:val="Hyperlink"/>
@@ -16351,7 +16297,7 @@
                 <w:t>Methods</w:t>
               </w:r>
             </w:hyperlink>
-            <w:hyperlink r:id="rId80" w:history="1">
+            <w:hyperlink r:id="rId81" w:history="1">
               <w:r>
                 <w:rPr>
                   <w:rStyle w:val="Hyperlink"/>
@@ -16500,7 +16446,7 @@
                 <w:rFonts w:eastAsia="Times New Roman" w:cs="Times New Roman"/>
               </w:rPr>
             </w:pPr>
-            <w:hyperlink r:id="rId81" w:anchor="clone--" w:history="1">
+            <w:hyperlink r:id="rId82" w:anchor="clone--" w:history="1">
               <w:r>
                 <w:rPr>
                   <w:rStyle w:val="Hyperlink"/>
@@ -16617,7 +16563,7 @@
                 <w:rFonts w:eastAsia="Times New Roman" w:cs="Times New Roman"/>
               </w:rPr>
             </w:pPr>
-            <w:hyperlink r:id="rId82" w:anchor="equals-java.lang.Object-" w:history="1">
+            <w:hyperlink r:id="rId83" w:anchor="equals-java.lang.Object-" w:history="1">
               <w:r>
                 <w:rPr>
                   <w:rStyle w:val="Hyperlink"/>
@@ -16768,7 +16714,7 @@
                 <w:rFonts w:eastAsia="Times New Roman" w:cs="Times New Roman"/>
               </w:rPr>
             </w:pPr>
-            <w:hyperlink r:id="rId83" w:anchor="imageX-double-" w:history="1">
+            <w:hyperlink r:id="rId84" w:anchor="imageX-double-" w:history="1">
               <w:proofErr w:type="spellStart"/>
               <w:r>
                 <w:rPr>
@@ -16905,7 +16851,7 @@
                 <w:rFonts w:eastAsia="Times New Roman" w:cs="Times New Roman"/>
               </w:rPr>
             </w:pPr>
-            <w:hyperlink r:id="rId84" w:anchor="imageX-double-int-" w:history="1">
+            <w:hyperlink r:id="rId85" w:anchor="imageX-double-int-" w:history="1">
               <w:proofErr w:type="spellStart"/>
               <w:r>
                 <w:rPr>
@@ -17060,7 +17006,7 @@
                 <w:rFonts w:eastAsia="Times New Roman" w:cs="Times New Roman"/>
               </w:rPr>
             </w:pPr>
-            <w:hyperlink r:id="rId85" w:anchor="imageX-int-" w:history="1">
+            <w:hyperlink r:id="rId86" w:anchor="imageX-int-" w:history="1">
               <w:proofErr w:type="spellStart"/>
               <w:r>
                 <w:rPr>
@@ -17213,7 +17159,7 @@
                 <w:rFonts w:eastAsia="Times New Roman" w:cs="Times New Roman"/>
               </w:rPr>
             </w:pPr>
-            <w:hyperlink r:id="rId86" w:anchor="imageY-double-" w:history="1">
+            <w:hyperlink r:id="rId87" w:anchor="imageY-double-" w:history="1">
               <w:proofErr w:type="spellStart"/>
               <w:r>
                 <w:rPr>
@@ -17350,7 +17296,7 @@
                 <w:rFonts w:eastAsia="Times New Roman" w:cs="Times New Roman"/>
               </w:rPr>
             </w:pPr>
-            <w:hyperlink r:id="rId87" w:anchor="imageY-double-int-" w:history="1">
+            <w:hyperlink r:id="rId88" w:anchor="imageY-double-int-" w:history="1">
               <w:proofErr w:type="spellStart"/>
               <w:r>
                 <w:rPr>
@@ -17505,7 +17451,7 @@
                 <w:rFonts w:eastAsia="Times New Roman" w:cs="Times New Roman"/>
               </w:rPr>
             </w:pPr>
-            <w:hyperlink r:id="rId88" w:anchor="imageY-int-" w:history="1">
+            <w:hyperlink r:id="rId89" w:anchor="imageY-int-" w:history="1">
               <w:proofErr w:type="spellStart"/>
               <w:r>
                 <w:rPr>
@@ -17630,7 +17576,7 @@
                 <w:rFonts w:ascii="Times" w:eastAsia="Times New Roman" w:hAnsi="Times" w:cs="Times New Roman"/>
               </w:rPr>
             </w:pPr>
-            <w:hyperlink r:id="rId89" w:tooltip="class in &lt;Unnamed&gt;" w:history="1">
+            <w:hyperlink r:id="rId90" w:tooltip="class in &lt;Unnamed&gt;" w:history="1">
               <w:proofErr w:type="spellStart"/>
               <w:r>
                 <w:rPr>
@@ -17666,7 +17612,7 @@
                 <w:rFonts w:eastAsia="Times New Roman" w:cs="Times New Roman"/>
               </w:rPr>
             </w:pPr>
-            <w:hyperlink r:id="rId90" w:anchor="otherEndPoint-double-double-" w:history="1">
+            <w:hyperlink r:id="rId91" w:anchor="otherEndPoint-double-double-" w:history="1">
               <w:proofErr w:type="spellStart"/>
               <w:r>
                 <w:rPr>
@@ -17765,7 +17711,7 @@
                 <w:rFonts w:eastAsia="Times New Roman" w:cs="Times New Roman"/>
               </w:rPr>
             </w:pPr>
-            <w:hyperlink r:id="rId91" w:anchor="toString--" w:history="1">
+            <w:hyperlink r:id="rId92" w:anchor="toString--" w:history="1">
               <w:proofErr w:type="spellStart"/>
               <w:r>
                 <w:rPr>
@@ -17862,7 +17808,7 @@
                 <w:rFonts w:eastAsia="Times New Roman" w:cs="Times New Roman"/>
               </w:rPr>
             </w:pPr>
-            <w:hyperlink r:id="rId92" w:anchor="xDoubleValue--" w:history="1">
+            <w:hyperlink r:id="rId93" w:anchor="xDoubleValue--" w:history="1">
               <w:proofErr w:type="spellStart"/>
               <w:r>
                 <w:rPr>
@@ -17959,7 +17905,7 @@
                 <w:rFonts w:eastAsia="Times New Roman" w:cs="Times New Roman"/>
               </w:rPr>
             </w:pPr>
-            <w:hyperlink r:id="rId93" w:anchor="xLongValue--" w:history="1">
+            <w:hyperlink r:id="rId94" w:anchor="xLongValue--" w:history="1">
               <w:proofErr w:type="spellStart"/>
               <w:r>
                 <w:rPr>
@@ -18056,7 +18002,7 @@
                 <w:rFonts w:eastAsia="Times New Roman" w:cs="Times New Roman"/>
               </w:rPr>
             </w:pPr>
-            <w:hyperlink r:id="rId94" w:anchor="yDoubleValue--" w:history="1">
+            <w:hyperlink r:id="rId95" w:anchor="yDoubleValue--" w:history="1">
               <w:proofErr w:type="spellStart"/>
               <w:r>
                 <w:rPr>
@@ -18153,7 +18099,7 @@
                 <w:rFonts w:eastAsia="Times New Roman" w:cs="Times New Roman"/>
               </w:rPr>
             </w:pPr>
-            <w:hyperlink r:id="rId95" w:anchor="yLongValue--" w:history="1">
+            <w:hyperlink r:id="rId96" w:anchor="yLongValue--" w:history="1">
               <w:proofErr w:type="spellStart"/>
               <w:r>
                 <w:rPr>
@@ -27216,7 +27162,7 @@
 </file>
 
 <file path=customXml/itemProps1.xml><?xml version="1.0" encoding="utf-8"?>
-<ds:datastoreItem xmlns:ds="http://schemas.openxmlformats.org/officeDocument/2006/customXml" ds:itemID="{90A195D3-9223-4B45-BD31-9FB8271BF6BF}">
+<ds:datastoreItem xmlns:ds="http://schemas.openxmlformats.org/officeDocument/2006/customXml" ds:itemID="{5B5F16D7-1150-4694-B2A9-A15BD18B39D3}">
   <ds:schemaRefs>
     <ds:schemaRef ds:uri="http://schemas.openxmlformats.org/officeDocument/2006/bibliography"/>
   </ds:schemaRefs>

</xml_diff>